<commit_message>
added random blitz explaination and screen shot
</commit_message>
<xml_diff>
--- a/MP2/Report/FINAL_MP2_REPORT.docx
+++ b/MP2/Report/FINAL_MP2_REPORT.docx
@@ -204,7 +204,7 @@
         <w:rPr>
           <w:noProof/>
         </w:rPr>
-        <w:instrText xml:space="preserve"> PAGEREF _Toc289516156 \h </w:instrText>
+        <w:instrText xml:space="preserve"> PAGEREF _Toc289532795 \h </w:instrText>
       </w:r>
       <w:r>
         <w:rPr>
@@ -221,7 +221,7 @@
         <w:rPr>
           <w:noProof/>
         </w:rPr>
-        <w:t>1</w:t>
+        <w:t>2</w:t>
       </w:r>
       <w:r>
         <w:rPr>
@@ -267,7 +267,7 @@
         <w:rPr>
           <w:noProof/>
         </w:rPr>
-        <w:instrText xml:space="preserve"> PAGEREF _Toc289516157 \h </w:instrText>
+        <w:instrText xml:space="preserve"> PAGEREF _Toc289532796 \h </w:instrText>
       </w:r>
       <w:r>
         <w:rPr>
@@ -284,7 +284,7 @@
         <w:rPr>
           <w:noProof/>
         </w:rPr>
-        <w:t>1</w:t>
+        <w:t>2</w:t>
       </w:r>
       <w:r>
         <w:rPr>
@@ -330,7 +330,7 @@
         <w:rPr>
           <w:noProof/>
         </w:rPr>
-        <w:instrText xml:space="preserve"> PAGEREF _Toc289516158 \h </w:instrText>
+        <w:instrText xml:space="preserve"> PAGEREF _Toc289532797 \h </w:instrText>
       </w:r>
       <w:r>
         <w:rPr>
@@ -347,7 +347,7 @@
         <w:rPr>
           <w:noProof/>
         </w:rPr>
-        <w:t>1</w:t>
+        <w:t>2</w:t>
       </w:r>
       <w:r>
         <w:rPr>
@@ -393,7 +393,7 @@
         <w:rPr>
           <w:noProof/>
         </w:rPr>
-        <w:instrText xml:space="preserve"> PAGEREF _Toc289516159 \h </w:instrText>
+        <w:instrText xml:space="preserve"> PAGEREF _Toc289532798 \h </w:instrText>
       </w:r>
       <w:r>
         <w:rPr>
@@ -410,7 +410,7 @@
         <w:rPr>
           <w:noProof/>
         </w:rPr>
-        <w:t>2</w:t>
+        <w:t>3</w:t>
       </w:r>
       <w:r>
         <w:rPr>
@@ -457,7 +457,7 @@
         <w:rPr>
           <w:noProof/>
         </w:rPr>
-        <w:instrText xml:space="preserve"> PAGEREF _Toc289516160 \h </w:instrText>
+        <w:instrText xml:space="preserve"> PAGEREF _Toc289532799 \h </w:instrText>
       </w:r>
       <w:r>
         <w:rPr>
@@ -474,7 +474,7 @@
         <w:rPr>
           <w:noProof/>
         </w:rPr>
-        <w:t>3</w:t>
+        <w:t>4</w:t>
       </w:r>
       <w:r>
         <w:rPr>
@@ -520,7 +520,7 @@
         <w:rPr>
           <w:noProof/>
         </w:rPr>
-        <w:instrText xml:space="preserve"> PAGEREF _Toc289516161 \h </w:instrText>
+        <w:instrText xml:space="preserve"> PAGEREF _Toc289532800 \h </w:instrText>
       </w:r>
       <w:r>
         <w:rPr>
@@ -537,7 +537,7 @@
         <w:rPr>
           <w:noProof/>
         </w:rPr>
-        <w:t>3</w:t>
+        <w:t>4</w:t>
       </w:r>
       <w:r>
         <w:rPr>
@@ -564,7 +564,7 @@
         <w:rPr>
           <w:noProof/>
         </w:rPr>
-        <w:t>BOARD : Keren.txt</w:t>
+        <w:t>Playing at depth 3 for all the agents:</w:t>
       </w:r>
       <w:r>
         <w:rPr>
@@ -582,7 +582,7 @@
         <w:rPr>
           <w:noProof/>
         </w:rPr>
-        <w:instrText xml:space="preserve"> PAGEREF _Toc289516162 \h </w:instrText>
+        <w:instrText xml:space="preserve"> PAGEREF _Toc289532801 \h </w:instrText>
       </w:r>
       <w:r>
         <w:rPr>
@@ -599,7 +599,7 @@
         <w:rPr>
           <w:noProof/>
         </w:rPr>
-        <w:t>3</w:t>
+        <w:t>4</w:t>
       </w:r>
       <w:r>
         <w:rPr>
@@ -626,7 +626,7 @@
         <w:rPr>
           <w:noProof/>
         </w:rPr>
-        <w:t>BOARD : Narvik.txt</w:t>
+        <w:t>BOARD : Keren.txt</w:t>
       </w:r>
       <w:r>
         <w:rPr>
@@ -644,7 +644,7 @@
         <w:rPr>
           <w:noProof/>
         </w:rPr>
-        <w:instrText xml:space="preserve"> PAGEREF _Toc289516163 \h </w:instrText>
+        <w:instrText xml:space="preserve"> PAGEREF _Toc289532802 \h </w:instrText>
       </w:r>
       <w:r>
         <w:rPr>
@@ -661,7 +661,7 @@
         <w:rPr>
           <w:noProof/>
         </w:rPr>
-        <w:t>5</w:t>
+        <w:t>4</w:t>
       </w:r>
       <w:r>
         <w:rPr>
@@ -688,7 +688,7 @@
         <w:rPr>
           <w:noProof/>
         </w:rPr>
-        <w:t>BOARD : Sevastopol.txt</w:t>
+        <w:t>BOARD : Narvik.txt</w:t>
       </w:r>
       <w:r>
         <w:rPr>
@@ -706,7 +706,7 @@
         <w:rPr>
           <w:noProof/>
         </w:rPr>
-        <w:instrText xml:space="preserve"> PAGEREF _Toc289516164 \h </w:instrText>
+        <w:instrText xml:space="preserve"> PAGEREF _Toc289532803 \h </w:instrText>
       </w:r>
       <w:r>
         <w:rPr>
@@ -723,7 +723,7 @@
         <w:rPr>
           <w:noProof/>
         </w:rPr>
-        <w:t>6</w:t>
+        <w:t>5</w:t>
       </w:r>
       <w:r>
         <w:rPr>
@@ -750,7 +750,7 @@
         <w:rPr>
           <w:noProof/>
         </w:rPr>
-        <w:t>BOARD : Smolensk.txt</w:t>
+        <w:t>BOARD : Sevastopol.txt</w:t>
       </w:r>
       <w:r>
         <w:rPr>
@@ -768,7 +768,7 @@
         <w:rPr>
           <w:noProof/>
         </w:rPr>
-        <w:instrText xml:space="preserve"> PAGEREF _Toc289516165 \h </w:instrText>
+        <w:instrText xml:space="preserve"> PAGEREF _Toc289532804 \h </w:instrText>
       </w:r>
       <w:r>
         <w:rPr>
@@ -785,7 +785,7 @@
         <w:rPr>
           <w:noProof/>
         </w:rPr>
-        <w:t>8</w:t>
+        <w:t>7</w:t>
       </w:r>
       <w:r>
         <w:rPr>
@@ -812,6 +812,68 @@
         <w:rPr>
           <w:noProof/>
         </w:rPr>
+        <w:t>BOARD : Smolensk.txt</w:t>
+      </w:r>
+      <w:r>
+        <w:rPr>
+          <w:noProof/>
+        </w:rPr>
+        <w:tab/>
+      </w:r>
+      <w:r>
+        <w:rPr>
+          <w:noProof/>
+        </w:rPr>
+        <w:fldChar w:fldCharType="begin"/>
+      </w:r>
+      <w:r>
+        <w:rPr>
+          <w:noProof/>
+        </w:rPr>
+        <w:instrText xml:space="preserve"> PAGEREF _Toc289532805 \h </w:instrText>
+      </w:r>
+      <w:r>
+        <w:rPr>
+          <w:noProof/>
+        </w:rPr>
+      </w:r>
+      <w:r>
+        <w:rPr>
+          <w:noProof/>
+        </w:rPr>
+        <w:fldChar w:fldCharType="separate"/>
+      </w:r>
+      <w:r>
+        <w:rPr>
+          <w:noProof/>
+        </w:rPr>
+        <w:t>8</w:t>
+      </w:r>
+      <w:r>
+        <w:rPr>
+          <w:noProof/>
+        </w:rPr>
+        <w:fldChar w:fldCharType="end"/>
+      </w:r>
+    </w:p>
+    <w:p>
+      <w:pPr>
+        <w:pStyle w:val="TOC3"/>
+        <w:tabs>
+          <w:tab w:val="right" w:pos="10070"/>
+        </w:tabs>
+        <w:rPr>
+          <w:smallCaps w:val="0"/>
+          <w:noProof/>
+          <w:sz w:val="24"/>
+          <w:szCs w:val="24"/>
+          <w:lang w:eastAsia="ja-JP"/>
+        </w:rPr>
+      </w:pPr>
+      <w:r>
+        <w:rPr>
+          <w:noProof/>
+        </w:rPr>
         <w:t>BOARD : Westerplatte.txt</w:t>
       </w:r>
       <w:r>
@@ -830,7 +892,7 @@
         <w:rPr>
           <w:noProof/>
         </w:rPr>
-        <w:instrText xml:space="preserve"> PAGEREF _Toc289516166 \h </w:instrText>
+        <w:instrText xml:space="preserve"> PAGEREF _Toc289532806 \h </w:instrText>
       </w:r>
       <w:r>
         <w:rPr>
@@ -847,7 +909,7 @@
         <w:rPr>
           <w:noProof/>
         </w:rPr>
-        <w:t>9</w:t>
+        <w:t>10</w:t>
       </w:r>
       <w:r>
         <w:rPr>
@@ -893,7 +955,7 @@
         <w:rPr>
           <w:noProof/>
         </w:rPr>
-        <w:instrText xml:space="preserve"> PAGEREF _Toc289516167 \h </w:instrText>
+        <w:instrText xml:space="preserve"> PAGEREF _Toc289532807 \h </w:instrText>
       </w:r>
       <w:r>
         <w:rPr>
@@ -910,7 +972,7 @@
         <w:rPr>
           <w:noProof/>
         </w:rPr>
-        <w:t>11</w:t>
+        <w:t>12</w:t>
       </w:r>
       <w:r>
         <w:rPr>
@@ -955,7 +1017,7 @@
         <w:rPr>
           <w:noProof/>
         </w:rPr>
-        <w:instrText xml:space="preserve"> PAGEREF _Toc289516168 \h </w:instrText>
+        <w:instrText xml:space="preserve"> PAGEREF _Toc289532808 \h </w:instrText>
       </w:r>
       <w:r>
         <w:rPr>
@@ -972,7 +1034,7 @@
         <w:rPr>
           <w:noProof/>
         </w:rPr>
-        <w:t>11</w:t>
+        <w:t>12</w:t>
       </w:r>
       <w:r>
         <w:rPr>
@@ -1017,7 +1079,7 @@
         <w:rPr>
           <w:noProof/>
         </w:rPr>
-        <w:instrText xml:space="preserve"> PAGEREF _Toc289516169 \h </w:instrText>
+        <w:instrText xml:space="preserve"> PAGEREF _Toc289532809 \h </w:instrText>
       </w:r>
       <w:r>
         <w:rPr>
@@ -1034,7 +1096,7 @@
         <w:rPr>
           <w:noProof/>
         </w:rPr>
-        <w:t>11</w:t>
+        <w:t>12</w:t>
       </w:r>
       <w:r>
         <w:rPr>
@@ -1061,7 +1123,7 @@
         <w:rPr>
           <w:noProof/>
         </w:rPr>
-        <w:t>2. Designing own game boards:</w:t>
+        <w:t>2.  Designing own game boards:</w:t>
       </w:r>
       <w:r>
         <w:rPr>
@@ -1079,7 +1141,7 @@
         <w:rPr>
           <w:noProof/>
         </w:rPr>
-        <w:instrText xml:space="preserve"> PAGEREF _Toc289516170 \h </w:instrText>
+        <w:instrText xml:space="preserve"> PAGEREF _Toc289532810 \h </w:instrText>
       </w:r>
       <w:r>
         <w:rPr>
@@ -1096,13 +1158,7 @@
         <w:rPr>
           <w:noProof/>
         </w:rPr>
-        <w:t>1</w:t>
-      </w:r>
-      <w:r>
-        <w:rPr>
-          <w:noProof/>
-        </w:rPr>
-        <w:t>1</w:t>
+        <w:t>12</w:t>
       </w:r>
       <w:r>
         <w:rPr>
@@ -1147,7 +1203,7 @@
         <w:rPr>
           <w:noProof/>
         </w:rPr>
-        <w:instrText xml:space="preserve"> PAGEREF _Toc289516171 \h </w:instrText>
+        <w:instrText xml:space="preserve"> PAGEREF _Toc289532811 \h </w:instrText>
       </w:r>
       <w:r>
         <w:rPr>
@@ -1164,7 +1220,7 @@
         <w:rPr>
           <w:noProof/>
         </w:rPr>
-        <w:t>11</w:t>
+        <w:t>13</w:t>
       </w:r>
       <w:r>
         <w:rPr>
@@ -1209,7 +1265,7 @@
         <w:rPr>
           <w:noProof/>
         </w:rPr>
-        <w:instrText xml:space="preserve"> PAGEREF _Toc289516172 \h </w:instrText>
+        <w:instrText xml:space="preserve"> PAGEREF _Toc289532812 \h </w:instrText>
       </w:r>
       <w:r>
         <w:rPr>
@@ -1226,7 +1282,7 @@
         <w:rPr>
           <w:noProof/>
         </w:rPr>
-        <w:t>18</w:t>
+        <w:t>20</w:t>
       </w:r>
       <w:r>
         <w:rPr>
@@ -1247,7 +1303,6 @@
       <w:pPr>
         <w:pStyle w:val="Heading1"/>
       </w:pPr>
-      <w:bookmarkStart w:id="0" w:name="_Toc289516156"/>
     </w:p>
     <w:p>
       <w:pPr>
@@ -1283,8 +1338,8 @@
       <w:pPr>
         <w:pStyle w:val="Heading1"/>
       </w:pPr>
-      <w:r>
-        <w:lastRenderedPageBreak/>
+      <w:bookmarkStart w:id="0" w:name="_Toc289532795"/>
+      <w:r>
         <w:t xml:space="preserve">PART 1 : </w:t>
       </w:r>
       <w:r>
@@ -1300,7 +1355,7 @@
           <w:szCs w:val="20"/>
         </w:rPr>
       </w:pPr>
-      <w:bookmarkStart w:id="1" w:name="_Toc289516157"/>
+      <w:bookmarkStart w:id="1" w:name="_Toc289532796"/>
       <w:r>
         <w:t>CSP problem specification:</w:t>
       </w:r>
@@ -1517,7 +1572,7 @@
           <w:szCs w:val="20"/>
         </w:rPr>
       </w:pPr>
-      <w:bookmarkStart w:id="2" w:name="_Toc289516158"/>
+      <w:bookmarkStart w:id="2" w:name="_Toc289532797"/>
       <w:r>
         <w:t>Discussion of Design Decisions for the implementation of the CSP:</w:t>
       </w:r>
@@ -1559,8 +1614,6 @@
         </w:rPr>
         <w:t xml:space="preserve"> course plan is unknown. So we </w:t>
       </w:r>
-      <w:bookmarkStart w:id="3" w:name="_GoBack"/>
-      <w:bookmarkEnd w:id="3"/>
       <w:r>
         <w:rPr>
           <w:rFonts w:ascii="Arial" w:hAnsi="Arial" w:cs="Arial"/>
@@ -1748,7 +1801,7 @@
           <w:szCs w:val="20"/>
         </w:rPr>
       </w:pPr>
-      <w:bookmarkStart w:id="4" w:name="_Toc289516159"/>
+      <w:bookmarkStart w:id="3" w:name="_Toc289532798"/>
       <w:r>
         <w:t>Course</w:t>
       </w:r>
@@ -1761,7 +1814,7 @@
       <w:r>
         <w:t>log</w:t>
       </w:r>
-      <w:bookmarkEnd w:id="4"/>
+      <w:bookmarkEnd w:id="3"/>
       <w:r>
         <w:t xml:space="preserve"> </w:t>
       </w:r>
@@ -2270,14 +2323,14 @@
           <w:rFonts w:cs="Times New Roman"/>
         </w:rPr>
       </w:pPr>
-      <w:bookmarkStart w:id="5" w:name="_Toc289516160"/>
+      <w:bookmarkStart w:id="4" w:name="_Toc289532799"/>
       <w:r>
         <w:t>PART 2 :</w:t>
       </w:r>
       <w:r>
         <w:t>War Game Report</w:t>
       </w:r>
-      <w:bookmarkEnd w:id="5"/>
+      <w:bookmarkEnd w:id="4"/>
     </w:p>
     <w:p>
       <w:pPr>
@@ -2371,31 +2424,26 @@
           <w:szCs w:val="48"/>
         </w:rPr>
       </w:pPr>
-      <w:bookmarkStart w:id="6" w:name="_Toc289516161"/>
+      <w:bookmarkStart w:id="5" w:name="_Toc289532800"/>
       <w:r>
         <w:t>Section 1</w:t>
       </w:r>
+      <w:bookmarkEnd w:id="5"/>
+    </w:p>
+    <w:p>
+      <w:pPr>
+        <w:pStyle w:val="Heading3"/>
+        <w:rPr>
+          <w:rFonts w:cs="Times New Roman"/>
+          <w:sz w:val="20"/>
+          <w:szCs w:val="20"/>
+        </w:rPr>
+      </w:pPr>
+      <w:bookmarkStart w:id="6" w:name="_Toc289532801"/>
+      <w:r>
+        <w:t>Playing at depth 3 for all the agents:</w:t>
+      </w:r>
       <w:bookmarkEnd w:id="6"/>
-    </w:p>
-    <w:p>
-      <w:pPr>
-        <w:rPr>
-          <w:rFonts w:ascii="Times" w:hAnsi="Times" w:cs="Times New Roman"/>
-          <w:sz w:val="20"/>
-          <w:szCs w:val="20"/>
-        </w:rPr>
-      </w:pPr>
-      <w:r>
-        <w:rPr>
-          <w:rFonts w:ascii="Arial" w:hAnsi="Arial" w:cs="Arial"/>
-          <w:b/>
-          <w:bCs/>
-          <w:color w:val="000000"/>
-          <w:sz w:val="23"/>
-          <w:szCs w:val="23"/>
-        </w:rPr>
-        <w:t>Playing at depth 3 for all the agents:</w:t>
-      </w:r>
     </w:p>
     <w:p>
       <w:pPr>
@@ -2406,7 +2454,7 @@
           <w:szCs w:val="36"/>
         </w:rPr>
       </w:pPr>
-      <w:bookmarkStart w:id="7" w:name="_Toc289516162"/>
+      <w:bookmarkStart w:id="7" w:name="_Toc289532802"/>
       <w:r>
         <w:t>BOARD : Keren.txt</w:t>
       </w:r>
@@ -3633,7 +3681,7 @@
           <w:szCs w:val="36"/>
         </w:rPr>
       </w:pPr>
-      <w:bookmarkStart w:id="8" w:name="_Toc289516163"/>
+      <w:bookmarkStart w:id="8" w:name="_Toc289532803"/>
       <w:r>
         <w:t>BOARD : Narvik.txt</w:t>
       </w:r>
@@ -4860,7 +4908,7 @@
           <w:szCs w:val="36"/>
         </w:rPr>
       </w:pPr>
-      <w:bookmarkStart w:id="9" w:name="_Toc289516164"/>
+      <w:bookmarkStart w:id="9" w:name="_Toc289532804"/>
       <w:r>
         <w:t>BOARD : Sevastopol.txt</w:t>
       </w:r>
@@ -6087,7 +6135,7 @@
           <w:szCs w:val="36"/>
         </w:rPr>
       </w:pPr>
-      <w:bookmarkStart w:id="10" w:name="_Toc289516165"/>
+      <w:bookmarkStart w:id="10" w:name="_Toc289532805"/>
       <w:r>
         <w:t>BOARD : Smolensk.txt</w:t>
       </w:r>
@@ -7319,7 +7367,7 @@
           <w:szCs w:val="36"/>
         </w:rPr>
       </w:pPr>
-      <w:bookmarkStart w:id="11" w:name="_Toc289516166"/>
+      <w:bookmarkStart w:id="11" w:name="_Toc289532806"/>
       <w:r>
         <w:t>BOARD : Westerplatte.txt</w:t>
       </w:r>
@@ -8540,13 +8588,68 @@
     <w:p>
       <w:pPr>
         <w:pStyle w:val="Heading2"/>
+      </w:pPr>
+    </w:p>
+    <w:p>
+      <w:pPr>
+        <w:pStyle w:val="Heading2"/>
+      </w:pPr>
+    </w:p>
+    <w:p>
+      <w:pPr>
+        <w:pStyle w:val="Heading2"/>
+      </w:pPr>
+    </w:p>
+    <w:p>
+      <w:pPr>
+        <w:pStyle w:val="Heading2"/>
+      </w:pPr>
+    </w:p>
+    <w:p>
+      <w:pPr>
+        <w:pStyle w:val="Heading2"/>
+      </w:pPr>
+    </w:p>
+    <w:p>
+      <w:pPr>
+        <w:pStyle w:val="Heading2"/>
+      </w:pPr>
+    </w:p>
+    <w:p>
+      <w:pPr>
+        <w:pStyle w:val="Heading2"/>
+      </w:pPr>
+    </w:p>
+    <w:p>
+      <w:pPr>
+        <w:pStyle w:val="Heading2"/>
+      </w:pPr>
+    </w:p>
+    <w:p>
+      <w:pPr>
+        <w:pStyle w:val="Heading2"/>
+      </w:pPr>
+    </w:p>
+    <w:p>
+      <w:pPr>
+        <w:pStyle w:val="Heading2"/>
+      </w:pPr>
+    </w:p>
+    <w:p>
+      <w:pPr>
+        <w:pStyle w:val="Heading2"/>
+      </w:pPr>
+    </w:p>
+    <w:p>
+      <w:pPr>
+        <w:pStyle w:val="Heading2"/>
         <w:rPr>
           <w:rFonts w:cs="Times New Roman"/>
           <w:sz w:val="48"/>
           <w:szCs w:val="48"/>
         </w:rPr>
       </w:pPr>
-      <w:bookmarkStart w:id="12" w:name="_Toc289516167"/>
+      <w:bookmarkStart w:id="12" w:name="_Toc289532807"/>
       <w:r>
         <w:t>Section 2</w:t>
       </w:r>
@@ -8561,7 +8664,7 @@
           <w:szCs w:val="36"/>
         </w:rPr>
       </w:pPr>
-      <w:bookmarkStart w:id="13" w:name="_Toc289516168"/>
+      <w:bookmarkStart w:id="13" w:name="_Toc289532808"/>
       <w:r>
         <w:t>BONUS WORK</w:t>
       </w:r>
@@ -8574,7 +8677,7 @@
           <w:rFonts w:cs="Times New Roman"/>
         </w:rPr>
       </w:pPr>
-      <w:bookmarkStart w:id="14" w:name="_Toc289516169"/>
+      <w:bookmarkStart w:id="14" w:name="_Toc289532809"/>
       <w:r>
         <w:t>1</w:t>
       </w:r>
@@ -8616,9 +8719,10 @@
     <w:p>
       <w:pPr>
         <w:rPr>
-          <w:rFonts w:ascii="Times" w:hAnsi="Times" w:cs="Times New Roman"/>
-          <w:sz w:val="20"/>
-          <w:szCs w:val="20"/>
+          <w:rFonts w:ascii="Arial" w:hAnsi="Arial" w:cs="Arial"/>
+          <w:color w:val="000000"/>
+          <w:sz w:val="23"/>
+          <w:szCs w:val="23"/>
         </w:rPr>
       </w:pPr>
       <w:r>
@@ -8630,6 +8734,15 @@
         </w:rPr>
         <w:t xml:space="preserve">The video has been uploaded to youtube @ </w:t>
       </w:r>
+    </w:p>
+    <w:p>
+      <w:pPr>
+        <w:rPr>
+          <w:rFonts w:ascii="Times" w:hAnsi="Times" w:cs="Times New Roman"/>
+          <w:sz w:val="20"/>
+          <w:szCs w:val="20"/>
+        </w:rPr>
+      </w:pPr>
       <w:hyperlink r:id="rId9" w:history="1">
         <w:r>
           <w:rPr>
@@ -8655,12 +8768,79 @@
     </w:p>
     <w:p>
       <w:pPr>
+        <w:spacing w:after="240"/>
+        <w:jc w:val="center"/>
+        <w:rPr>
+          <w:rFonts w:ascii="Times" w:eastAsia="Times New Roman" w:hAnsi="Times" w:cs="Times New Roman"/>
+          <w:sz w:val="20"/>
+          <w:szCs w:val="20"/>
+        </w:rPr>
+      </w:pPr>
+      <w:r>
+        <w:rPr>
+          <w:rFonts w:ascii="Times" w:eastAsia="Times New Roman" w:hAnsi="Times" w:cs="Times New Roman"/>
+          <w:noProof/>
+          <w:sz w:val="20"/>
+          <w:szCs w:val="20"/>
+        </w:rPr>
+        <w:drawing>
+          <wp:inline distT="0" distB="0" distL="0" distR="0" wp14:anchorId="60C1AD80" wp14:editId="2E2A7813">
+            <wp:extent cx="4618976" cy="5038090"/>
+            <wp:effectExtent l="0" t="0" r="4445" b="0"/>
+            <wp:docPr id="1" name="Picture 1"/>
+            <wp:cNvGraphicFramePr>
+              <a:graphicFrameLocks xmlns:a="http://schemas.openxmlformats.org/drawingml/2006/main" noChangeAspect="1"/>
+            </wp:cNvGraphicFramePr>
+            <a:graphic xmlns:a="http://schemas.openxmlformats.org/drawingml/2006/main">
+              <a:graphicData uri="http://schemas.openxmlformats.org/drawingml/2006/picture">
+                <pic:pic xmlns:pic="http://schemas.openxmlformats.org/drawingml/2006/picture">
+                  <pic:nvPicPr>
+                    <pic:cNvPr id="0" name="Picture 1"/>
+                    <pic:cNvPicPr>
+                      <a:picLocks noChangeAspect="1" noChangeArrowheads="1"/>
+                    </pic:cNvPicPr>
+                  </pic:nvPicPr>
+                  <pic:blipFill>
+                    <a:blip r:embed="rId10" cstate="print">
+                      <a:extLst>
+                        <a:ext uri="{28A0092B-C50C-407E-A947-70E740481C1C}">
+                          <a14:useLocalDpi xmlns:a14="http://schemas.microsoft.com/office/drawing/2010/main"/>
+                        </a:ext>
+                      </a:extLst>
+                    </a:blip>
+                    <a:srcRect/>
+                    <a:stretch>
+                      <a:fillRect/>
+                    </a:stretch>
+                  </pic:blipFill>
+                  <pic:spPr bwMode="auto">
+                    <a:xfrm>
+                      <a:off x="0" y="0"/>
+                      <a:ext cx="4619241" cy="5038379"/>
+                    </a:xfrm>
+                    <a:prstGeom prst="rect">
+                      <a:avLst/>
+                    </a:prstGeom>
+                    <a:noFill/>
+                    <a:ln>
+                      <a:noFill/>
+                    </a:ln>
+                  </pic:spPr>
+                </pic:pic>
+              </a:graphicData>
+            </a:graphic>
+          </wp:inline>
+        </w:drawing>
+      </w:r>
+    </w:p>
+    <w:p>
+      <w:pPr>
         <w:pStyle w:val="Heading3"/>
         <w:rPr>
           <w:rFonts w:cs="Times New Roman"/>
         </w:rPr>
       </w:pPr>
-      <w:bookmarkStart w:id="15" w:name="_Toc289516170"/>
+      <w:bookmarkStart w:id="15" w:name="_Toc289532810"/>
       <w:r>
         <w:t xml:space="preserve">2. </w:t>
       </w:r>
@@ -9080,7 +9260,7 @@
           <w:rFonts w:cs="Times New Roman"/>
         </w:rPr>
       </w:pPr>
-      <w:bookmarkStart w:id="16" w:name="_Toc289516171"/>
+      <w:bookmarkStart w:id="16" w:name="_Toc289532811"/>
       <w:r>
         <w:t>3.  Random Blitz</w:t>
       </w:r>
@@ -9101,20 +9281,43 @@
           <w:sz w:val="23"/>
           <w:szCs w:val="23"/>
         </w:rPr>
-        <w:t xml:space="preserve">We implemented flipCoin random M1 Blitz Move functionality. Below are the stats for each board against all the match ups. THe </w:t>
-      </w:r>
-    </w:p>
-    <w:p>
-      <w:pPr>
-        <w:rPr>
-          <w:rFonts w:ascii="Times" w:hAnsi="Times" w:cs="Times New Roman"/>
-          <w:sz w:val="20"/>
-          <w:szCs w:val="20"/>
-        </w:rPr>
-      </w:pPr>
-      <w:r>
-        <w:rPr>
-          <w:rFonts w:ascii="Arial" w:hAnsi="Arial" w:cs="Arial"/>
+        <w:t>We implemented flipCoin random M1 Blitz Move functionality. Below are the stats for each boa</w:t>
+      </w:r>
+      <w:r>
+        <w:rPr>
+          <w:rFonts w:ascii="Arial" w:hAnsi="Arial" w:cs="Arial"/>
+          <w:color w:val="000000"/>
+          <w:sz w:val="23"/>
+          <w:szCs w:val="23"/>
+        </w:rPr>
+        <w:t>rd against all the match ups. The random blitz function chooses a subset of the possible pieces adjacent enemy squares that can be conquered during the move. The included pieces are chosen with a probability of 0.5 using random function that generates two values ( 0 or 1 ).</w:t>
+      </w:r>
+      <w:bookmarkStart w:id="17" w:name="_GoBack"/>
+      <w:bookmarkEnd w:id="17"/>
+    </w:p>
+    <w:p>
+      <w:pPr>
+        <w:rPr>
+          <w:rFonts w:ascii="Arial" w:hAnsi="Arial" w:cs="Arial"/>
+          <w:color w:val="000000"/>
+          <w:sz w:val="23"/>
+          <w:szCs w:val="23"/>
+        </w:rPr>
+      </w:pPr>
+    </w:p>
+    <w:p>
+      <w:pPr>
+        <w:rPr>
+          <w:rFonts w:ascii="Times" w:hAnsi="Times" w:cs="Times New Roman"/>
+          <w:b/>
+          <w:sz w:val="20"/>
+          <w:szCs w:val="20"/>
+        </w:rPr>
+      </w:pPr>
+      <w:r>
+        <w:rPr>
+          <w:rFonts w:ascii="Arial" w:hAnsi="Arial" w:cs="Arial"/>
+          <w:b/>
           <w:color w:val="000000"/>
           <w:sz w:val="23"/>
           <w:szCs w:val="23"/>
@@ -15506,11 +15709,11 @@
           <w:rFonts w:cs="Times New Roman"/>
         </w:rPr>
       </w:pPr>
-      <w:bookmarkStart w:id="17" w:name="_Toc289516172"/>
+      <w:bookmarkStart w:id="18" w:name="_Toc289532812"/>
       <w:r>
         <w:t>4.  Player agents at different depths</w:t>
       </w:r>
-      <w:bookmarkEnd w:id="17"/>
+      <w:bookmarkEnd w:id="18"/>
     </w:p>
     <w:p>
       <w:pPr>
@@ -17633,8 +17836,8 @@
     </w:p>
     <w:p/>
     <w:sectPr>
-      <w:footerReference w:type="even" r:id="rId10"/>
-      <w:footerReference w:type="default" r:id="rId11"/>
+      <w:footerReference w:type="even" r:id="rId11"/>
+      <w:footerReference w:type="default" r:id="rId12"/>
       <w:pgSz w:w="12240" w:h="15840"/>
       <w:pgMar w:top="720" w:right="1080" w:bottom="720" w:left="1080" w:header="720" w:footer="720" w:gutter="0"/>
       <w:cols w:space="720"/>
@@ -17734,7 +17937,7 @@
         <w:rStyle w:val="PageNumber"/>
         <w:noProof/>
       </w:rPr>
-      <w:t>1</w:t>
+      <w:t>13</w:t>
     </w:r>
     <w:r>
       <w:rPr>
@@ -18851,6 +19054,33 @@
       <w:szCs w:val="22"/>
     </w:rPr>
   </w:style>
+  <w:style w:type="paragraph" w:styleId="BalloonText">
+    <w:name w:val="Balloon Text"/>
+    <w:basedOn w:val="Normal"/>
+    <w:link w:val="BalloonTextChar"/>
+    <w:uiPriority w:val="99"/>
+    <w:semiHidden/>
+    <w:unhideWhenUsed/>
+    <w:rsid w:val="00047638"/>
+    <w:rPr>
+      <w:rFonts w:ascii="Lucida Grande" w:hAnsi="Lucida Grande"/>
+      <w:sz w:val="18"/>
+      <w:szCs w:val="18"/>
+    </w:rPr>
+  </w:style>
+  <w:style w:type="character" w:customStyle="1" w:styleId="BalloonTextChar">
+    <w:name w:val="Balloon Text Char"/>
+    <w:basedOn w:val="DefaultParagraphFont"/>
+    <w:link w:val="BalloonText"/>
+    <w:uiPriority w:val="99"/>
+    <w:semiHidden/>
+    <w:rsid w:val="00047638"/>
+    <w:rPr>
+      <w:rFonts w:ascii="Lucida Grande" w:hAnsi="Lucida Grande"/>
+      <w:sz w:val="18"/>
+      <w:szCs w:val="18"/>
+    </w:rPr>
+  </w:style>
 </w:styles>
 </file>
 
@@ -19349,6 +19579,33 @@
       <w:szCs w:val="22"/>
     </w:rPr>
   </w:style>
+  <w:style w:type="paragraph" w:styleId="BalloonText">
+    <w:name w:val="Balloon Text"/>
+    <w:basedOn w:val="Normal"/>
+    <w:link w:val="BalloonTextChar"/>
+    <w:uiPriority w:val="99"/>
+    <w:semiHidden/>
+    <w:unhideWhenUsed/>
+    <w:rsid w:val="00047638"/>
+    <w:rPr>
+      <w:rFonts w:ascii="Lucida Grande" w:hAnsi="Lucida Grande"/>
+      <w:sz w:val="18"/>
+      <w:szCs w:val="18"/>
+    </w:rPr>
+  </w:style>
+  <w:style w:type="character" w:customStyle="1" w:styleId="BalloonTextChar">
+    <w:name w:val="Balloon Text Char"/>
+    <w:basedOn w:val="DefaultParagraphFont"/>
+    <w:link w:val="BalloonText"/>
+    <w:uiPriority w:val="99"/>
+    <w:semiHidden/>
+    <w:rsid w:val="00047638"/>
+    <w:rPr>
+      <w:rFonts w:ascii="Lucida Grande" w:hAnsi="Lucida Grande"/>
+      <w:sz w:val="18"/>
+      <w:szCs w:val="18"/>
+    </w:rPr>
+  </w:style>
 </w:styles>
 </file>
 
@@ -19677,7 +19934,7 @@
 </file>
 
 <file path=customXml/itemProps1.xml><?xml version="1.0" encoding="utf-8"?>
-<ds:datastoreItem xmlns:ds="http://schemas.openxmlformats.org/officeDocument/2006/customXml" ds:itemID="{DD5D4380-AB4A-1140-A347-C215D33F19F2}">
+<ds:datastoreItem xmlns:ds="http://schemas.openxmlformats.org/officeDocument/2006/customXml" ds:itemID="{0CB4355B-7EA5-7049-BF34-F9CED1BEF55E}">
   <ds:schemaRefs>
     <ds:schemaRef ds:uri="http://schemas.openxmlformats.org/officeDocument/2006/bibliography"/>
   </ds:schemaRefs>

</xml_diff>

<commit_message>
number of attempted assignments
</commit_message>
<xml_diff>
--- a/MP2/Report/FINAL_MP2_REPORT.docx
+++ b/MP2/Report/FINAL_MP2_REPORT.docx
@@ -1838,84 +1838,6 @@
       </w:pPr>
       <w:r>
         <w:rPr>
-          <w:rStyle w:val="Heading3Char"/>
-        </w:rPr>
-        <w:t>sample.txt</w:t>
-      </w:r>
-      <w:r>
-        <w:rPr>
-          <w:rStyle w:val="Heading3Char"/>
-        </w:rPr>
-        <w:br/>
-      </w:r>
-      <w:r>
-        <w:rPr>
-          <w:rFonts w:ascii="Arial" w:hAnsi="Arial" w:cs="Arial"/>
-          <w:color w:val="000000"/>
-          <w:sz w:val="23"/>
-          <w:szCs w:val="23"/>
-        </w:rPr>
-        <w:t>4028 2</w:t>
-      </w:r>
-      <w:r>
-        <w:rPr>
-          <w:rFonts w:ascii="Arial" w:hAnsi="Arial" w:cs="Arial"/>
-          <w:color w:val="000000"/>
-          <w:sz w:val="23"/>
-          <w:szCs w:val="23"/>
-        </w:rPr>
-        <w:br/>
-        <w:t xml:space="preserve">5 1 2 6 7 9 </w:t>
-      </w:r>
-      <w:r>
-        <w:rPr>
-          <w:rFonts w:ascii="Arial" w:hAnsi="Arial" w:cs="Arial"/>
-          <w:color w:val="000000"/>
-          <w:sz w:val="23"/>
-          <w:szCs w:val="23"/>
-        </w:rPr>
-        <w:br/>
-        <w:t xml:space="preserve">3 3 4 10 </w:t>
-      </w:r>
-      <w:r>
-        <w:rPr>
-          <w:rFonts w:ascii="Arial" w:hAnsi="Arial" w:cs="Arial"/>
-          <w:color w:val="000000"/>
-          <w:sz w:val="23"/>
-          <w:szCs w:val="23"/>
-        </w:rPr>
-        <w:br/>
-        <w:t xml:space="preserve">2495 1533 </w:t>
-      </w:r>
-      <w:r>
-        <w:rPr>
-          <w:rFonts w:ascii="Arial" w:hAnsi="Arial" w:cs="Arial"/>
-          <w:color w:val="000000"/>
-          <w:sz w:val="23"/>
-          <w:szCs w:val="23"/>
-        </w:rPr>
-        <w:br/>
-      </w:r>
-      <w:r>
-        <w:rPr>
-          <w:rFonts w:ascii="Arial" w:hAnsi="Arial" w:cs="Arial"/>
-          <w:color w:val="000000"/>
-          <w:sz w:val="23"/>
-          <w:szCs w:val="23"/>
-        </w:rPr>
-        <w:br/>
-      </w:r>
-      <w:r>
-        <w:rPr>
-          <w:rFonts w:ascii="Arial" w:hAnsi="Arial" w:cs="Arial"/>
-          <w:color w:val="000000"/>
-          <w:sz w:val="23"/>
-          <w:szCs w:val="23"/>
-        </w:rPr>
-        <w:br/>
-      </w:r>
-      <w:r>
-        <w:rPr>
           <w:rFonts w:ascii="Arial" w:hAnsi="Arial" w:cs="Arial"/>
           <w:color w:val="000000"/>
           <w:sz w:val="23"/>
@@ -2020,16 +1942,26 @@
           <w:szCs w:val="23"/>
         </w:rPr>
         <w:br/>
+      </w:r>
+      <w:r>
+        <w:rPr>
+          <w:rStyle w:val="Heading3Char"/>
+        </w:rPr>
         <w:t>second.txt</w:t>
       </w:r>
       <w:r>
         <w:rPr>
-          <w:rFonts w:ascii="Arial" w:hAnsi="Arial" w:cs="Arial"/>
-          <w:color w:val="000000"/>
-          <w:sz w:val="23"/>
-          <w:szCs w:val="23"/>
+          <w:rStyle w:val="Heading3Char"/>
         </w:rPr>
         <w:br/>
+      </w:r>
+      <w:r>
+        <w:rPr>
+          <w:rFonts w:ascii="Arial" w:hAnsi="Arial" w:cs="Arial"/>
+          <w:color w:val="000000"/>
+          <w:sz w:val="23"/>
+          <w:szCs w:val="23"/>
+        </w:rPr>
         <w:t>5288 4</w:t>
       </w:r>
       <w:r>
@@ -2293,6 +2225,150 @@
     </w:p>
     <w:p>
       <w:pPr>
+        <w:pStyle w:val="Heading2"/>
+        <w:rPr>
+          <w:sz w:val="20"/>
+          <w:szCs w:val="20"/>
+        </w:rPr>
+      </w:pPr>
+      <w:r>
+        <w:rPr>
+          <w:shd w:val="clear" w:color="auto" w:fill="FFFFFF"/>
+        </w:rPr>
+        <w:t>N</w:t>
+      </w:r>
+      <w:r>
+        <w:rPr>
+          <w:shd w:val="clear" w:color="auto" w:fill="FFFFFF"/>
+        </w:rPr>
+        <w:t>umber of attempted assignments</w:t>
+      </w:r>
+    </w:p>
+    <w:p>
+      <w:pPr>
+        <w:widowControl w:val="0"/>
+        <w:autoSpaceDE w:val="0"/>
+        <w:autoSpaceDN w:val="0"/>
+        <w:adjustRightInd w:val="0"/>
+        <w:rPr>
+          <w:rFonts w:ascii="Consolas" w:hAnsi="Consolas" w:cs="Consolas"/>
+        </w:rPr>
+      </w:pPr>
+      <w:r>
+        <w:rPr>
+          <w:rFonts w:ascii="Consolas" w:hAnsi="Consolas" w:cs="Consolas"/>
+        </w:rPr>
+        <w:t>5719 5</w:t>
+      </w:r>
+    </w:p>
+    <w:p>
+      <w:pPr>
+        <w:widowControl w:val="0"/>
+        <w:autoSpaceDE w:val="0"/>
+        <w:autoSpaceDN w:val="0"/>
+        <w:adjustRightInd w:val="0"/>
+        <w:rPr>
+          <w:rFonts w:ascii="Consolas" w:hAnsi="Consolas" w:cs="Consolas"/>
+        </w:rPr>
+      </w:pPr>
+      <w:r>
+        <w:rPr>
+          <w:rFonts w:ascii="Consolas" w:hAnsi="Consolas" w:cs="Consolas"/>
+        </w:rPr>
+        <w:t>5 2 14 19 31 38</w:t>
+      </w:r>
+    </w:p>
+    <w:p>
+      <w:pPr>
+        <w:widowControl w:val="0"/>
+        <w:autoSpaceDE w:val="0"/>
+        <w:autoSpaceDN w:val="0"/>
+        <w:adjustRightInd w:val="0"/>
+        <w:rPr>
+          <w:rFonts w:ascii="Consolas" w:hAnsi="Consolas" w:cs="Consolas"/>
+        </w:rPr>
+      </w:pPr>
+      <w:r>
+        <w:rPr>
+          <w:rFonts w:ascii="Consolas" w:hAnsi="Consolas" w:cs="Consolas"/>
+        </w:rPr>
+        <w:t>2 12 34</w:t>
+      </w:r>
+    </w:p>
+    <w:p>
+      <w:pPr>
+        <w:widowControl w:val="0"/>
+        <w:autoSpaceDE w:val="0"/>
+        <w:autoSpaceDN w:val="0"/>
+        <w:adjustRightInd w:val="0"/>
+        <w:rPr>
+          <w:rFonts w:ascii="Consolas" w:hAnsi="Consolas" w:cs="Consolas"/>
+        </w:rPr>
+      </w:pPr>
+      <w:r>
+        <w:rPr>
+          <w:rFonts w:ascii="Consolas" w:hAnsi="Consolas" w:cs="Consolas"/>
+        </w:rPr>
+        <w:t>4 9 13 26 28</w:t>
+      </w:r>
+    </w:p>
+    <w:p>
+      <w:pPr>
+        <w:widowControl w:val="0"/>
+        <w:autoSpaceDE w:val="0"/>
+        <w:autoSpaceDN w:val="0"/>
+        <w:adjustRightInd w:val="0"/>
+        <w:rPr>
+          <w:rFonts w:ascii="Consolas" w:hAnsi="Consolas" w:cs="Consolas"/>
+        </w:rPr>
+      </w:pPr>
+      <w:r>
+        <w:rPr>
+          <w:rFonts w:ascii="Consolas" w:hAnsi="Consolas" w:cs="Consolas"/>
+        </w:rPr>
+        <w:t>4 3 17 18 35</w:t>
+      </w:r>
+    </w:p>
+    <w:p>
+      <w:pPr>
+        <w:widowControl w:val="0"/>
+        <w:autoSpaceDE w:val="0"/>
+        <w:autoSpaceDN w:val="0"/>
+        <w:adjustRightInd w:val="0"/>
+        <w:rPr>
+          <w:rFonts w:ascii="Consolas" w:hAnsi="Consolas" w:cs="Consolas"/>
+        </w:rPr>
+      </w:pPr>
+      <w:r>
+        <w:rPr>
+          <w:rFonts w:ascii="Consolas" w:hAnsi="Consolas" w:cs="Consolas"/>
+        </w:rPr>
+        <w:t>2 16 21</w:t>
+      </w:r>
+    </w:p>
+    <w:p>
+      <w:pPr>
+        <w:widowControl w:val="0"/>
+        <w:autoSpaceDE w:val="0"/>
+        <w:autoSpaceDN w:val="0"/>
+        <w:adjustRightInd w:val="0"/>
+        <w:rPr>
+          <w:rFonts w:ascii="Consolas" w:hAnsi="Consolas" w:cs="Consolas"/>
+        </w:rPr>
+      </w:pPr>
+      <w:r>
+        <w:rPr>
+          <w:rFonts w:ascii="Consolas" w:hAnsi="Consolas" w:cs="Consolas"/>
+        </w:rPr>
+        <w:t>2247 1403 646 1228 195</w:t>
+      </w:r>
+    </w:p>
+    <w:p>
+      <w:pPr>
+        <w:widowControl w:val="0"/>
+        <w:autoSpaceDE w:val="0"/>
+        <w:autoSpaceDN w:val="0"/>
+        <w:adjustRightInd w:val="0"/>
         <w:rPr>
           <w:rFonts w:ascii="Arial" w:eastAsia="Times New Roman" w:hAnsi="Arial" w:cs="Arial"/>
           <w:b/>
@@ -2305,6 +2381,15 @@
       </w:pPr>
       <w:r>
         <w:rPr>
+          <w:rFonts w:ascii="Consolas" w:hAnsi="Consolas" w:cs="Consolas"/>
+          <w:b/>
+        </w:rPr>
+        <w:t>Number of assignments made = 4251</w:t>
+      </w:r>
+      <w:bookmarkStart w:id="4" w:name="_GoBack"/>
+      <w:bookmarkEnd w:id="4"/>
+      <w:r>
+        <w:rPr>
           <w:rFonts w:ascii="Arial" w:eastAsia="Times New Roman" w:hAnsi="Arial" w:cs="Arial"/>
           <w:b/>
           <w:bCs/>
@@ -2323,14 +2408,14 @@
           <w:rFonts w:cs="Times New Roman"/>
         </w:rPr>
       </w:pPr>
-      <w:bookmarkStart w:id="4" w:name="_Toc289532799"/>
+      <w:bookmarkStart w:id="5" w:name="_Toc289532799"/>
       <w:r>
         <w:t>PART 2 :</w:t>
       </w:r>
       <w:r>
         <w:t>War Game Report</w:t>
       </w:r>
-      <w:bookmarkEnd w:id="4"/>
+      <w:bookmarkEnd w:id="5"/>
     </w:p>
     <w:p>
       <w:pPr>
@@ -2424,11 +2509,11 @@
           <w:szCs w:val="48"/>
         </w:rPr>
       </w:pPr>
-      <w:bookmarkStart w:id="5" w:name="_Toc289532800"/>
+      <w:bookmarkStart w:id="6" w:name="_Toc289532800"/>
       <w:r>
         <w:t>Section 1</w:t>
       </w:r>
-      <w:bookmarkEnd w:id="5"/>
+      <w:bookmarkEnd w:id="6"/>
     </w:p>
     <w:p>
       <w:pPr>
@@ -2439,11 +2524,11 @@
           <w:szCs w:val="20"/>
         </w:rPr>
       </w:pPr>
-      <w:bookmarkStart w:id="6" w:name="_Toc289532801"/>
+      <w:bookmarkStart w:id="7" w:name="_Toc289532801"/>
       <w:r>
         <w:t>Playing at depth 3 for all the agents:</w:t>
       </w:r>
-      <w:bookmarkEnd w:id="6"/>
+      <w:bookmarkEnd w:id="7"/>
     </w:p>
     <w:p>
       <w:pPr>
@@ -2454,11 +2539,11 @@
           <w:szCs w:val="36"/>
         </w:rPr>
       </w:pPr>
-      <w:bookmarkStart w:id="7" w:name="_Toc289532802"/>
+      <w:bookmarkStart w:id="8" w:name="_Toc289532802"/>
       <w:r>
         <w:t>BOARD : Keren.txt</w:t>
       </w:r>
-      <w:bookmarkEnd w:id="7"/>
+      <w:bookmarkEnd w:id="8"/>
     </w:p>
     <w:p>
       <w:pPr>
@@ -3681,11 +3766,11 @@
           <w:szCs w:val="36"/>
         </w:rPr>
       </w:pPr>
-      <w:bookmarkStart w:id="8" w:name="_Toc289532803"/>
+      <w:bookmarkStart w:id="9" w:name="_Toc289532803"/>
       <w:r>
         <w:t>BOARD : Narvik.txt</w:t>
       </w:r>
-      <w:bookmarkEnd w:id="8"/>
+      <w:bookmarkEnd w:id="9"/>
     </w:p>
     <w:p>
       <w:pPr>
@@ -4908,11 +4993,11 @@
           <w:szCs w:val="36"/>
         </w:rPr>
       </w:pPr>
-      <w:bookmarkStart w:id="9" w:name="_Toc289532804"/>
+      <w:bookmarkStart w:id="10" w:name="_Toc289532804"/>
       <w:r>
         <w:t>BOARD : Sevastopol.txt</w:t>
       </w:r>
-      <w:bookmarkEnd w:id="9"/>
+      <w:bookmarkEnd w:id="10"/>
     </w:p>
     <w:p>
       <w:pPr>
@@ -6135,11 +6220,11 @@
           <w:szCs w:val="36"/>
         </w:rPr>
       </w:pPr>
-      <w:bookmarkStart w:id="10" w:name="_Toc289532805"/>
+      <w:bookmarkStart w:id="11" w:name="_Toc289532805"/>
       <w:r>
         <w:t>BOARD : Smolensk.txt</w:t>
       </w:r>
-      <w:bookmarkEnd w:id="10"/>
+      <w:bookmarkEnd w:id="11"/>
     </w:p>
     <w:p>
       <w:pPr>
@@ -7367,11 +7452,11 @@
           <w:szCs w:val="36"/>
         </w:rPr>
       </w:pPr>
-      <w:bookmarkStart w:id="11" w:name="_Toc289532806"/>
+      <w:bookmarkStart w:id="12" w:name="_Toc289532806"/>
       <w:r>
         <w:t>BOARD : Westerplatte.txt</w:t>
       </w:r>
-      <w:bookmarkEnd w:id="11"/>
+      <w:bookmarkEnd w:id="12"/>
     </w:p>
     <w:p>
       <w:pPr>
@@ -8649,11 +8734,11 @@
           <w:szCs w:val="48"/>
         </w:rPr>
       </w:pPr>
-      <w:bookmarkStart w:id="12" w:name="_Toc289532807"/>
+      <w:bookmarkStart w:id="13" w:name="_Toc289532807"/>
       <w:r>
         <w:t>Section 2</w:t>
       </w:r>
-      <w:bookmarkEnd w:id="12"/>
+      <w:bookmarkEnd w:id="13"/>
     </w:p>
     <w:p>
       <w:pPr>
@@ -8664,11 +8749,11 @@
           <w:szCs w:val="36"/>
         </w:rPr>
       </w:pPr>
-      <w:bookmarkStart w:id="13" w:name="_Toc289532808"/>
+      <w:bookmarkStart w:id="14" w:name="_Toc289532808"/>
       <w:r>
         <w:t>BONUS WORK</w:t>
       </w:r>
-      <w:bookmarkEnd w:id="13"/>
+      <w:bookmarkEnd w:id="14"/>
     </w:p>
     <w:p>
       <w:pPr>
@@ -8677,7 +8762,7 @@
           <w:rFonts w:cs="Times New Roman"/>
         </w:rPr>
       </w:pPr>
-      <w:bookmarkStart w:id="14" w:name="_Toc289532809"/>
+      <w:bookmarkStart w:id="15" w:name="_Toc289532809"/>
       <w:r>
         <w:t>1</w:t>
       </w:r>
@@ -8687,7 +8772,7 @@
       <w:r>
         <w:t>Game Interface Design</w:t>
       </w:r>
-      <w:bookmarkEnd w:id="14"/>
+      <w:bookmarkEnd w:id="15"/>
     </w:p>
     <w:p>
       <w:pPr>
@@ -8840,7 +8925,7 @@
           <w:rFonts w:cs="Times New Roman"/>
         </w:rPr>
       </w:pPr>
-      <w:bookmarkStart w:id="15" w:name="_Toc289532810"/>
+      <w:bookmarkStart w:id="16" w:name="_Toc289532810"/>
       <w:r>
         <w:t xml:space="preserve">2. </w:t>
       </w:r>
@@ -8850,7 +8935,7 @@
       <w:r>
         <w:t>Designing own game boards:</w:t>
       </w:r>
-      <w:bookmarkEnd w:id="15"/>
+      <w:bookmarkEnd w:id="16"/>
     </w:p>
     <w:p>
       <w:pPr>
@@ -9260,11 +9345,11 @@
           <w:rFonts w:cs="Times New Roman"/>
         </w:rPr>
       </w:pPr>
-      <w:bookmarkStart w:id="16" w:name="_Toc289532811"/>
+      <w:bookmarkStart w:id="17" w:name="_Toc289532811"/>
       <w:r>
         <w:t>3.  Random Blitz</w:t>
       </w:r>
-      <w:bookmarkEnd w:id="16"/>
+      <w:bookmarkEnd w:id="17"/>
     </w:p>
     <w:p>
       <w:pPr>
@@ -9292,8 +9377,6 @@
         </w:rPr>
         <w:t>rd against all the match ups. The random blitz function chooses a subset of the possible pieces adjacent enemy squares that can be conquered during the move. The included pieces are chosen with a probability of 0.5 using random function that generates two values ( 0 or 1 ).</w:t>
       </w:r>
-      <w:bookmarkStart w:id="17" w:name="_GoBack"/>
-      <w:bookmarkEnd w:id="17"/>
     </w:p>
     <w:p>
       <w:pPr>
@@ -17937,7 +18020,7 @@
         <w:rStyle w:val="PageNumber"/>
         <w:noProof/>
       </w:rPr>
-      <w:t>13</w:t>
+      <w:t>1</w:t>
     </w:r>
     <w:r>
       <w:rPr>
@@ -19081,6 +19164,11 @@
       <w:szCs w:val="18"/>
     </w:rPr>
   </w:style>
+  <w:style w:type="character" w:customStyle="1" w:styleId="apple-converted-space">
+    <w:name w:val="apple-converted-space"/>
+    <w:basedOn w:val="DefaultParagraphFont"/>
+    <w:rsid w:val="00B82B07"/>
+  </w:style>
 </w:styles>
 </file>
 
@@ -19606,6 +19694,11 @@
       <w:szCs w:val="18"/>
     </w:rPr>
   </w:style>
+  <w:style w:type="character" w:customStyle="1" w:styleId="apple-converted-space">
+    <w:name w:val="apple-converted-space"/>
+    <w:basedOn w:val="DefaultParagraphFont"/>
+    <w:rsid w:val="00B82B07"/>
+  </w:style>
 </w:styles>
 </file>
 
@@ -19934,7 +20027,7 @@
 </file>
 
 <file path=customXml/itemProps1.xml><?xml version="1.0" encoding="utf-8"?>
-<ds:datastoreItem xmlns:ds="http://schemas.openxmlformats.org/officeDocument/2006/customXml" ds:itemID="{0CB4355B-7EA5-7049-BF34-F9CED1BEF55E}">
+<ds:datastoreItem xmlns:ds="http://schemas.openxmlformats.org/officeDocument/2006/customXml" ds:itemID="{434AD255-5611-1749-AE80-34C0AA9901F4}">
   <ds:schemaRefs>
     <ds:schemaRef ds:uri="http://schemas.openxmlformats.org/officeDocument/2006/bibliography"/>
   </ds:schemaRefs>

</xml_diff>